<commit_message>
classes identified by satya are only 2
</commit_message>
<xml_diff>
--- a/Documents/Requirements/class identification project.docx
+++ b/Documents/Requirements/class identification project.docx
@@ -64,10 +64,6 @@
     <w:p>
       <w:pPr>
         <w:pStyle w:val="ListParagraph"/>
-        <w:numPr>
-          <w:ilvl w:val="0"/>
-          <w:numId w:val="5"/>
-        </w:numPr>
         <w:rPr>
           <w:lang w:val="en-IN"/>
         </w:rPr>

</xml_diff>